<commit_message>
tableaux softskill, socialnet, skill
</commit_message>
<xml_diff>
--- a/Template/wordTemplate.docx
+++ b/Template/wordTemplate.docx
@@ -7,12 +7,12 @@
       <w:tblPr>
         <w:tblStyle w:val="Grilledutableau"/>
         <w:tblpPr w:leftFromText="141" w:rightFromText="141" w:vertAnchor="text" w:horzAnchor="margin" w:tblpY="-56"/>
-        <w:tblW w:w="1501" w:type="pct"/>
+        <w:tblW w:w="1640" w:type="pct"/>
         <w:tblLook w:val="04A0" w:firstRow="1" w:lastRow="0" w:firstColumn="1" w:lastColumn="0" w:noHBand="0" w:noVBand="1"/>
         <w:tblCaption w:val="pp_tab"/>
       </w:tblPr>
       <w:tblGrid>
-        <w:gridCol w:w="2720"/>
+        <w:gridCol w:w="2972"/>
       </w:tblGrid>
       <w:tr>
         <w:trPr>
@@ -20,7 +20,7 @@
         </w:trPr>
         <w:tc>
           <w:tcPr>
-            <w:tcW w:w="1500" w:type="pct"/>
+            <w:tcW w:w="5000" w:type="pct"/>
           </w:tcPr>
           <w:p/>
         </w:tc>
@@ -46,7 +46,7 @@
         <w:tblCaption w:val="title_tab"/>
       </w:tblPr>
       <w:tblGrid>
-        <w:gridCol w:w="2121"/>
+        <w:gridCol w:w="4678"/>
       </w:tblGrid>
       <w:tr>
         <w:trPr>
@@ -54,7 +54,7 @@
         </w:trPr>
         <w:tc>
           <w:tcPr>
-            <w:tcW w:w="2121" w:type="dxa"/>
+            <w:tcW w:w="4678" w:type="dxa"/>
           </w:tcPr>
           <w:p/>
         </w:tc>
@@ -69,7 +69,7 @@
         <w:tblCaption w:val="persona_tab"/>
       </w:tblPr>
       <w:tblGrid>
-        <w:gridCol w:w="2830"/>
+        <w:gridCol w:w="2972"/>
       </w:tblGrid>
       <w:tr>
         <w:trPr>
@@ -77,7 +77,49 @@
         </w:trPr>
         <w:tc>
           <w:tcPr>
-            <w:tcW w:w="2830" w:type="dxa"/>
+            <w:tcW w:w="2972" w:type="dxa"/>
+          </w:tcPr>
+          <w:p/>
+        </w:tc>
+      </w:tr>
+    </w:tbl>
+    <w:p/>
+    <w:tbl>
+      <w:tblPr>
+        <w:tblStyle w:val="Grilledutableau"/>
+        <w:tblW w:w="4767" w:type="dxa"/>
+        <w:tblInd w:w="4357" w:type="dxa"/>
+        <w:tblLook w:val="04A0" w:firstRow="1" w:lastRow="0" w:firstColumn="1" w:lastColumn="0" w:noHBand="0" w:noVBand="1"/>
+        <w:tblCaption w:val="skill_tab"/>
+      </w:tblPr>
+      <w:tblGrid>
+        <w:gridCol w:w="2301"/>
+        <w:gridCol w:w="2466"/>
+      </w:tblGrid>
+      <w:tr>
+        <w:tc>
+          <w:tcPr>
+            <w:tcW w:w="2301" w:type="dxa"/>
+          </w:tcPr>
+          <w:p/>
+        </w:tc>
+        <w:tc>
+          <w:tcPr>
+            <w:tcW w:w="2466" w:type="dxa"/>
+          </w:tcPr>
+          <w:p/>
+        </w:tc>
+      </w:tr>
+      <w:tr>
+        <w:tc>
+          <w:tcPr>
+            <w:tcW w:w="2301" w:type="dxa"/>
+          </w:tcPr>
+          <w:p/>
+        </w:tc>
+        <w:tc>
+          <w:tcPr>
+            <w:tcW w:w="2466" w:type="dxa"/>
           </w:tcPr>
           <w:p/>
         </w:tc>
@@ -92,7 +134,7 @@
         <w:tblCaption w:val="misc_tab"/>
       </w:tblPr>
       <w:tblGrid>
-        <w:gridCol w:w="2745"/>
+        <w:gridCol w:w="2972"/>
       </w:tblGrid>
       <w:tr>
         <w:trPr>
@@ -100,7 +142,91 @@
         </w:trPr>
         <w:tc>
           <w:tcPr>
-            <w:tcW w:w="2745" w:type="dxa"/>
+            <w:tcW w:w="2972" w:type="dxa"/>
+          </w:tcPr>
+          <w:p/>
+        </w:tc>
+      </w:tr>
+    </w:tbl>
+    <w:p/>
+    <w:tbl>
+      <w:tblPr>
+        <w:tblStyle w:val="Grilledutableau"/>
+        <w:tblW w:w="0" w:type="auto"/>
+        <w:tblLook w:val="04A0" w:firstRow="1" w:lastRow="0" w:firstColumn="1" w:lastColumn="0" w:noHBand="0" w:noVBand="1"/>
+        <w:tblCaption w:val="softskill_tab"/>
+      </w:tblPr>
+      <w:tblGrid>
+        <w:gridCol w:w="2972"/>
+      </w:tblGrid>
+      <w:tr>
+        <w:tc>
+          <w:tcPr>
+            <w:tcW w:w="2972" w:type="dxa"/>
+          </w:tcPr>
+          <w:p/>
+        </w:tc>
+      </w:tr>
+      <w:tr>
+        <w:tc>
+          <w:tcPr>
+            <w:tcW w:w="2972" w:type="dxa"/>
+          </w:tcPr>
+          <w:p/>
+        </w:tc>
+      </w:tr>
+    </w:tbl>
+    <w:p/>
+    <w:tbl>
+      <w:tblPr>
+        <w:tblStyle w:val="Grilledutableau"/>
+        <w:tblW w:w="0" w:type="auto"/>
+        <w:tblLook w:val="04A0" w:firstRow="1" w:lastRow="0" w:firstColumn="1" w:lastColumn="0" w:noHBand="0" w:noVBand="1"/>
+        <w:tblCaption w:val="hobby_tab"/>
+      </w:tblPr>
+      <w:tblGrid>
+        <w:gridCol w:w="2972"/>
+      </w:tblGrid>
+      <w:tr>
+        <w:tc>
+          <w:tcPr>
+            <w:tcW w:w="2972" w:type="dxa"/>
+          </w:tcPr>
+          <w:p/>
+        </w:tc>
+      </w:tr>
+      <w:tr>
+        <w:tc>
+          <w:tcPr>
+            <w:tcW w:w="2972" w:type="dxa"/>
+          </w:tcPr>
+          <w:p/>
+        </w:tc>
+      </w:tr>
+    </w:tbl>
+    <w:p/>
+    <w:tbl>
+      <w:tblPr>
+        <w:tblStyle w:val="Grilledutableau"/>
+        <w:tblW w:w="0" w:type="auto"/>
+        <w:tblLook w:val="04A0" w:firstRow="1" w:lastRow="0" w:firstColumn="1" w:lastColumn="0" w:noHBand="0" w:noVBand="1"/>
+        <w:tblCaption w:val="social_tab"/>
+      </w:tblPr>
+      <w:tblGrid>
+        <w:gridCol w:w="2972"/>
+      </w:tblGrid>
+      <w:tr>
+        <w:tc>
+          <w:tcPr>
+            <w:tcW w:w="2972" w:type="dxa"/>
+          </w:tcPr>
+          <w:p/>
+        </w:tc>
+      </w:tr>
+      <w:tr>
+        <w:tc>
+          <w:tcPr>
+            <w:tcW w:w="2972" w:type="dxa"/>
           </w:tcPr>
           <w:p/>
         </w:tc>
@@ -720,6 +846,7 @@
   <w:style w:type="character" w:default="1" w:styleId="Policepardfaut">
     <w:name w:val="Default Paragraph Font"/>
     <w:uiPriority w:val="1"/>
+    <w:semiHidden/>
     <w:unhideWhenUsed/>
   </w:style>
   <w:style w:type="table" w:default="1" w:styleId="TableauNormal">

</xml_diff>

<commit_message>
ajout tableau expériences pro + methodes get pour Work
</commit_message>
<xml_diff>
--- a/Template/wordTemplate.docx
+++ b/Template/wordTemplate.docx
@@ -143,6 +143,35 @@
         <w:tc>
           <w:tcPr>
             <w:tcW w:w="2972" w:type="dxa"/>
+          </w:tcPr>
+          <w:p/>
+        </w:tc>
+      </w:tr>
+    </w:tbl>
+    <w:p/>
+    <w:tbl>
+      <w:tblPr>
+        <w:tblStyle w:val="Grilledutableau"/>
+        <w:tblW w:w="0" w:type="auto"/>
+        <w:tblInd w:w="4248" w:type="dxa"/>
+        <w:tblLook w:val="04A0" w:firstRow="1" w:lastRow="0" w:firstColumn="1" w:lastColumn="0" w:noHBand="0" w:noVBand="1"/>
+        <w:tblCaption w:val="exp_tab"/>
+      </w:tblPr>
+      <w:tblGrid>
+        <w:gridCol w:w="4814"/>
+      </w:tblGrid>
+      <w:tr>
+        <w:tc>
+          <w:tcPr>
+            <w:tcW w:w="4814" w:type="dxa"/>
+          </w:tcPr>
+          <w:p/>
+        </w:tc>
+      </w:tr>
+      <w:tr>
+        <w:tc>
+          <w:tcPr>
+            <w:tcW w:w="4814" w:type="dxa"/>
           </w:tcPr>
           <w:p/>
         </w:tc>

</xml_diff>

<commit_message>
Ajout certif_tab, classes Engine et Backup avec génération de fichier JSON dans le dossier Backup
</commit_message>
<xml_diff>
--- a/Template/wordTemplate.docx
+++ b/Template/wordTemplate.docx
@@ -200,6 +200,35 @@
         <w:tc>
           <w:tcPr>
             <w:tcW w:w="2972" w:type="dxa"/>
+          </w:tcPr>
+          <w:p/>
+        </w:tc>
+      </w:tr>
+    </w:tbl>
+    <w:p/>
+    <w:tbl>
+      <w:tblPr>
+        <w:tblStyle w:val="Grilledutableau"/>
+        <w:tblW w:w="0" w:type="auto"/>
+        <w:tblInd w:w="4248" w:type="dxa"/>
+        <w:tblLook w:val="04A0" w:firstRow="1" w:lastRow="0" w:firstColumn="1" w:lastColumn="0" w:noHBand="0" w:noVBand="1"/>
+        <w:tblCaption w:val="certif_tab"/>
+      </w:tblPr>
+      <w:tblGrid>
+        <w:gridCol w:w="4814"/>
+      </w:tblGrid>
+      <w:tr>
+        <w:tc>
+          <w:tcPr>
+            <w:tcW w:w="4814" w:type="dxa"/>
+          </w:tcPr>
+          <w:p/>
+        </w:tc>
+      </w:tr>
+      <w:tr>
+        <w:tc>
+          <w:tcPr>
+            <w:tcW w:w="4814" w:type="dxa"/>
           </w:tcPr>
           <w:p/>
         </w:tc>

</xml_diff>